<commit_message>
Updated the user account and ANDS publication sections of the user guide.
</commit_message>
<xml_diff>
--- a/doc/SPECCHIO_ReleaseNotes.docx
+++ b/doc/SPECCHIO_ReleaseNotes.docx
@@ -318,8 +318,8 @@
       <w:r>
         <w:fldChar w:fldCharType="separate"/>
       </w:r>
-      <w:bookmarkStart w:id="3" w:name="DATE"/>
-      <w:bookmarkStart w:id="4" w:name="DD"/>
+      <w:bookmarkStart w:id="3" w:name="DD"/>
+      <w:bookmarkStart w:id="4" w:name="DATE"/>
       <w:r>
         <w:rPr>
           <w:noProof/>
@@ -332,19 +332,189 @@
         <w:fldChar w:fldCharType="end"/>
       </w:r>
       <w:r>
-        <w:fldChar w:fldCharType="begin"/>
-      </w:r>
-      <w:r>
-        <w:instrText>REF DD</w:instrText>
-      </w:r>
-      <w:r>
-        <w:fldChar w:fldCharType="separate"/>
-      </w:r>
-      <w:r>
         <w:rPr>
           <w:noProof/>
         </w:rPr>
-        <w:t>29.10.2013</w:t>
+        <w:t>30.06.2014</w:t>
+      </w:r>
+      <w:r>
+        <w:t xml:space="preserve"> </w:t>
+      </w:r>
+    </w:p>
+    <w:p>
+      <w:pPr>
+        <w:pStyle w:val="Version"/>
+        <w:tabs>
+          <w:tab w:val="clear" w:pos="1701"/>
+        </w:tabs>
+        <w:ind w:left="1701" w:hanging="1701"/>
+      </w:pPr>
+      <w:r>
+        <w:t>Status:</w:t>
+      </w:r>
+      <w:r>
+        <w:tab/>
+      </w:r>
+      <w:r>
+        <w:fldChar w:fldCharType="begin"/>
+      </w:r>
+      <w:r>
+        <w:instrText>SET</w:instrText>
+      </w:r>
+      <w:r>
+        <w:instrText xml:space="preserve"> SQS </w:instrText>
+      </w:r>
+      <w:r>
+        <w:fldChar w:fldCharType="begin"/>
+      </w:r>
+      <w:r>
+        <w:instrText>FILLIN "Status (Draft, Valid, Approved)"</w:instrText>
+      </w:r>
+      <w:r>
+        <w:fldChar w:fldCharType="separate"/>
+      </w:r>
+      <w:r>
+        <w:instrText>Approved</w:instrText>
+      </w:r>
+      <w:r>
+        <w:fldChar w:fldCharType="end"/>
+      </w:r>
+      <w:r>
+        <w:fldChar w:fldCharType="separate"/>
+      </w:r>
+      <w:bookmarkStart w:id="5" w:name="SQS"/>
+      <w:r>
+        <w:rPr>
+          <w:noProof/>
+        </w:rPr>
+        <w:t>Approved</w:t>
+      </w:r>
+      <w:bookmarkEnd w:id="5"/>
+      <w:r>
+        <w:fldChar w:fldCharType="end"/>
+      </w:r>
+      <w:fldSimple w:instr="REF SQS  \* MERGEFORMAT ">
+        <w:r>
+          <w:rPr>
+            <w:noProof/>
+          </w:rPr>
+          <w:t>Approved</w:t>
+        </w:r>
+      </w:fldSimple>
+      <w:r>
+        <w:t xml:space="preserve"> </w:t>
+      </w:r>
+    </w:p>
+    <w:p>
+      <w:pPr>
+        <w:pStyle w:val="Version"/>
+        <w:tabs>
+          <w:tab w:val="clear" w:pos="1701"/>
+        </w:tabs>
+        <w:ind w:left="1701" w:hanging="1701"/>
+      </w:pPr>
+      <w:r>
+        <w:t>Author</w:t>
+      </w:r>
+      <w:r>
+        <w:t>s</w:t>
+      </w:r>
+      <w:r>
+        <w:t>:</w:t>
+      </w:r>
+      <w:r>
+        <w:tab/>
+      </w:r>
+      <w:r>
+        <w:fldChar w:fldCharType="begin"/>
+      </w:r>
+      <w:r>
+        <w:instrText>SET</w:instrText>
+      </w:r>
+      <w:r>
+        <w:instrText xml:space="preserve"> DOC_AUTHOR </w:instrText>
+      </w:r>
+      <w:r>
+        <w:fldChar w:fldCharType="begin"/>
+      </w:r>
+      <w:r>
+        <w:instrText>FILLIN "Author (e.g. F. Test, Organisation 'X')"</w:instrText>
+      </w:r>
+      <w:r>
+        <w:fldChar w:fldCharType="separate"/>
+      </w:r>
+      <w:r>
+        <w:instrText>P. Roberts &amp; N. Sheppard (Intersect)</w:instrText>
+      </w:r>
+      <w:r>
+        <w:fldChar w:fldCharType="end"/>
+      </w:r>
+      <w:r>
+        <w:fldChar w:fldCharType="separate"/>
+      </w:r>
+      <w:bookmarkStart w:id="6" w:name="DOC_AUTHOR"/>
+      <w:r>
+        <w:rPr>
+          <w:noProof/>
+        </w:rPr>
+        <w:t>P. Roberts &amp; N. Sheppard (Intersect)</w:t>
+      </w:r>
+      <w:bookmarkEnd w:id="6"/>
+      <w:r>
+        <w:fldChar w:fldCharType="end"/>
+      </w:r>
+      <w:fldSimple w:instr="REF DOC_AUTHOR  \* MERGEFORMAT ">
+        <w:r>
+          <w:rPr>
+            <w:noProof/>
+          </w:rPr>
+          <w:t>P. Roberts &amp; N. Sheppard (Intersect)</w:t>
+        </w:r>
+      </w:fldSimple>
+    </w:p>
+    <w:p>
+      <w:pPr>
+        <w:pStyle w:val="Version"/>
+        <w:tabs>
+          <w:tab w:val="clear" w:pos="1701"/>
+        </w:tabs>
+        <w:ind w:left="1701" w:hanging="1701"/>
+      </w:pPr>
+      <w:r>
+        <w:t>File:</w:t>
+      </w:r>
+      <w:r>
+        <w:tab/>
+      </w:r>
+      <w:r>
+        <w:fldChar w:fldCharType="begin"/>
+      </w:r>
+      <w:r>
+        <w:instrText>SET</w:instrText>
+      </w:r>
+      <w:r>
+        <w:instrText xml:space="preserve"> PFAD </w:instrText>
+      </w:r>
+      <w:r>
+        <w:fldChar w:fldCharType="end"/>
+      </w:r>
+      <w:r>
+        <w:fldChar w:fldCharType="begin"/>
+      </w:r>
+      <w:r>
+        <w:instrText>FILENAME</w:instrText>
+      </w:r>
+      <w:r>
+        <w:instrText xml:space="preserve"> </w:instrText>
+      </w:r>
+      <w:r>
+        <w:fldChar w:fldCharType="separate"/>
+      </w:r>
+      <w:r>
+        <w:rPr>
+          <w:noProof/>
+        </w:rPr>
+        <w:t>SPECCHIO_ReleaseNotes.docx</w:t>
       </w:r>
       <w:r>
         <w:rPr>
@@ -352,9 +522,6 @@
         </w:rPr>
         <w:fldChar w:fldCharType="end"/>
       </w:r>
-      <w:r>
-        <w:t xml:space="preserve"> </w:t>
-      </w:r>
     </w:p>
     <w:p>
       <w:pPr>
@@ -365,7 +532,7 @@
         <w:ind w:left="1701" w:hanging="1701"/>
       </w:pPr>
       <w:r>
-        <w:t>Status:</w:t>
+        <w:t>Pages:</w:t>
       </w:r>
       <w:r>
         <w:tab/>
@@ -374,54 +541,19 @@
         <w:fldChar w:fldCharType="begin"/>
       </w:r>
       <w:r>
-        <w:instrText>SET</w:instrText>
-      </w:r>
-      <w:r>
-        <w:instrText xml:space="preserve"> SQS </w:instrText>
-      </w:r>
-      <w:r>
-        <w:fldChar w:fldCharType="begin"/>
-      </w:r>
-      <w:r>
-        <w:instrText>FILLIN "Status (Draft, Valid, Approved)"</w:instrText>
+        <w:instrText>NUMPAGES</w:instrText>
+      </w:r>
+      <w:r>
+        <w:instrText xml:space="preserve"> </w:instrText>
       </w:r>
       <w:r>
         <w:fldChar w:fldCharType="separate"/>
       </w:r>
-      <w:r>
-        <w:instrText>Approved</w:instrText>
-      </w:r>
-      <w:r>
-        <w:fldChar w:fldCharType="end"/>
-      </w:r>
-      <w:r>
-        <w:fldChar w:fldCharType="separate"/>
-      </w:r>
-      <w:bookmarkStart w:id="5" w:name="SQS"/>
       <w:r>
         <w:rPr>
           <w:noProof/>
         </w:rPr>
-        <w:t>Approved</w:t>
-      </w:r>
-      <w:bookmarkEnd w:id="5"/>
-      <w:r>
-        <w:fldChar w:fldCharType="end"/>
-      </w:r>
-      <w:r>
-        <w:fldChar w:fldCharType="begin"/>
-      </w:r>
-      <w:r>
-        <w:instrText xml:space="preserve">REF SQS  \* MERGEFORMAT </w:instrText>
-      </w:r>
-      <w:r>
-        <w:fldChar w:fldCharType="separate"/>
-      </w:r>
-      <w:r>
-        <w:rPr>
-          <w:noProof/>
-        </w:rPr>
-        <w:t>Approved</w:t>
+        <w:t>5</w:t>
       </w:r>
       <w:r>
         <w:rPr>
@@ -429,9 +561,6 @@
         </w:rPr>
         <w:fldChar w:fldCharType="end"/>
       </w:r>
-      <w:r>
-        <w:t xml:space="preserve"> </w:t>
-      </w:r>
     </w:p>
     <w:p>
       <w:pPr>
@@ -439,16 +568,18 @@
         <w:tabs>
           <w:tab w:val="clear" w:pos="1701"/>
         </w:tabs>
+      </w:pPr>
+    </w:p>
+    <w:p>
+      <w:pPr>
+        <w:pStyle w:val="Version"/>
+        <w:tabs>
+          <w:tab w:val="clear" w:pos="1701"/>
+        </w:tabs>
         <w:ind w:left="1701" w:hanging="1701"/>
       </w:pPr>
       <w:r>
-        <w:t>Author</w:t>
-      </w:r>
-      <w:r>
-        <w:t>s</w:t>
-      </w:r>
-      <w:r>
-        <w:t>:</w:t>
+        <w:t>Classification:</w:t>
       </w:r>
       <w:r>
         <w:tab/>
@@ -460,19 +591,49 @@
         <w:instrText>SET</w:instrText>
       </w:r>
       <w:r>
-        <w:instrText xml:space="preserve"> DOC_AUTHOR </w:instrText>
+        <w:instrText xml:space="preserve"> CLASSIFICATION </w:instrText>
+      </w:r>
+      <w:r>
+        <w:fldChar w:fldCharType="end"/>
+      </w:r>
+    </w:p>
+    <w:p>
+      <w:pPr>
+        <w:pStyle w:val="Version"/>
+        <w:tabs>
+          <w:tab w:val="clear" w:pos="1701"/>
+        </w:tabs>
+        <w:ind w:left="1701" w:hanging="1701"/>
+      </w:pPr>
+      <w:r>
+        <w:t>Distribution:</w:t>
+      </w:r>
+      <w:r>
+        <w:tab/>
       </w:r>
       <w:r>
         <w:fldChar w:fldCharType="begin"/>
       </w:r>
       <w:r>
-        <w:instrText>FILLIN "Author (e.g. F. Test, Organisation 'X')"</w:instrText>
+        <w:instrText>SET</w:instrText>
+      </w:r>
+      <w:r>
+        <w:instrText xml:space="preserve"> DISTRIBUTION  </w:instrText>
+      </w:r>
+      <w:r>
+        <w:fldChar w:fldCharType="begin"/>
+      </w:r>
+      <w:r>
+        <w:instrText>FILLIN</w:instrText>
+      </w:r>
+      <w:r>
+        <w:instrText xml:space="preserve"> "Distribution list"</w:instrText>
       </w:r>
       <w:r>
         <w:fldChar w:fldCharType="separate"/>
       </w:r>
       <w:r>
-        <w:instrText>P. Roberts &amp; N. Sheppard (Intersect)</w:instrText>
+        <w:instrText>SPECCHIO Users</w:instrText>
       </w:r>
       <w:r>
         <w:fldChar w:fldCharType="end"/>
@@ -480,14 +641,14 @@
       <w:r>
         <w:fldChar w:fldCharType="separate"/>
       </w:r>
-      <w:bookmarkStart w:id="6" w:name="DOC_AUTHOR"/>
+      <w:bookmarkStart w:id="7" w:name="DISTRIBUTION"/>
       <w:r>
         <w:rPr>
           <w:noProof/>
         </w:rPr>
-        <w:t>P. Roberts &amp; N. Sheppard (Intersect)</w:t>
-      </w:r>
-      <w:bookmarkEnd w:id="6"/>
+        <w:t>SPECCHIO Users</w:t>
+      </w:r>
+      <w:bookmarkEnd w:id="7"/>
       <w:r>
         <w:fldChar w:fldCharType="end"/>
       </w:r>
@@ -495,7 +656,7 @@
         <w:fldChar w:fldCharType="begin"/>
       </w:r>
       <w:r>
-        <w:instrText xml:space="preserve">REF DOC_AUTHOR  \* MERGEFORMAT </w:instrText>
+        <w:instrText xml:space="preserve">REF DISTRIBUTION  \* MERGEFORMAT </w:instrText>
       </w:r>
       <w:r>
         <w:fldChar w:fldCharType="separate"/>
@@ -504,7 +665,7 @@
         <w:rPr>
           <w:noProof/>
         </w:rPr>
-        <w:t>P. Roberts &amp; N. Sheppard (Intersect)</w:t>
+        <w:t>SPECCHIO Users</w:t>
       </w:r>
       <w:r>
         <w:rPr>
@@ -516,232 +677,45 @@
     <w:p>
       <w:pPr>
         <w:pStyle w:val="Version"/>
-        <w:tabs>
-          <w:tab w:val="clear" w:pos="1701"/>
-        </w:tabs>
         <w:ind w:left="1701" w:hanging="1701"/>
       </w:pPr>
       <w:r>
-        <w:t>File:</w:t>
-      </w:r>
-      <w:r>
         <w:tab/>
       </w:r>
       <w:r>
-        <w:fldChar w:fldCharType="begin"/>
-      </w:r>
-      <w:r>
-        <w:instrText>SET</w:instrText>
-      </w:r>
-      <w:r>
-        <w:instrText xml:space="preserve"> PFAD </w:instrText>
-      </w:r>
-      <w:r>
-        <w:fldChar w:fldCharType="end"/>
-      </w:r>
-      <w:r>
-        <w:fldChar w:fldCharType="begin"/>
-      </w:r>
-      <w:r>
-        <w:instrText>FILENAME</w:instrText>
-      </w:r>
-      <w:r>
-        <w:instrText xml:space="preserve"> </w:instrText>
-      </w:r>
-      <w:r>
-        <w:fldChar w:fldCharType="separate"/>
-      </w:r>
-      <w:r>
-        <w:rPr>
-          <w:noProof/>
-        </w:rPr>
-        <w:t>SPECCHIO_ReleaseNotes.docx</w:t>
-      </w:r>
-      <w:r>
-        <w:rPr>
-          <w:noProof/>
-        </w:rPr>
-        <w:fldChar w:fldCharType="end"/>
+        <w:tab/>
       </w:r>
     </w:p>
     <w:p>
       <w:pPr>
         <w:pStyle w:val="Version"/>
-        <w:tabs>
-          <w:tab w:val="clear" w:pos="1701"/>
-        </w:tabs>
         <w:ind w:left="1701" w:hanging="1701"/>
       </w:pPr>
-      <w:r>
-        <w:t>Pages:</w:t>
-      </w:r>
-      <w:r>
-        <w:tab/>
-      </w:r>
-      <w:r>
-        <w:fldChar w:fldCharType="begin"/>
-      </w:r>
-      <w:r>
-        <w:instrText>NUMPAGES</w:instrText>
-      </w:r>
-      <w:r>
-        <w:instrText xml:space="preserve"> </w:instrText>
-      </w:r>
-      <w:r>
-        <w:fldChar w:fldCharType="separate"/>
-      </w:r>
-      <w:r>
-        <w:rPr>
-          <w:noProof/>
-        </w:rPr>
-        <w:t>5</w:t>
-      </w:r>
-      <w:r>
-        <w:rPr>
-          <w:noProof/>
-        </w:rPr>
-        <w:fldChar w:fldCharType="end"/>
-      </w:r>
     </w:p>
     <w:p>
       <w:pPr>
         <w:pStyle w:val="Version"/>
-        <w:tabs>
-          <w:tab w:val="clear" w:pos="1701"/>
-        </w:tabs>
+        <w:ind w:left="1701" w:hanging="1701"/>
       </w:pPr>
     </w:p>
     <w:p>
       <w:pPr>
         <w:pStyle w:val="Version"/>
-        <w:tabs>
-          <w:tab w:val="clear" w:pos="1701"/>
-        </w:tabs>
         <w:ind w:left="1701" w:hanging="1701"/>
       </w:pPr>
-      <w:r>
-        <w:t>Classification:</w:t>
-      </w:r>
-      <w:r>
-        <w:tab/>
-      </w:r>
-      <w:r>
-        <w:fldChar w:fldCharType="begin"/>
-      </w:r>
-      <w:r>
-        <w:instrText>SET</w:instrText>
-      </w:r>
-      <w:r>
-        <w:instrText xml:space="preserve"> CLASSIFICATION </w:instrText>
-      </w:r>
-      <w:r>
-        <w:fldChar w:fldCharType="end"/>
-      </w:r>
     </w:p>
     <w:p>
       <w:pPr>
         <w:pStyle w:val="Version"/>
-        <w:tabs>
-          <w:tab w:val="clear" w:pos="1701"/>
-        </w:tabs>
         <w:ind w:left="1701" w:hanging="1701"/>
       </w:pPr>
-      <w:r>
-        <w:t>Distribution:</w:t>
-      </w:r>
-      <w:r>
-        <w:tab/>
-      </w:r>
-      <w:r>
-        <w:fldChar w:fldCharType="begin"/>
-      </w:r>
-      <w:r>
-        <w:instrText>SET</w:instrText>
-      </w:r>
-      <w:r>
-        <w:instrText xml:space="preserve"> DISTRIBUTION  </w:instrText>
-      </w:r>
-      <w:r>
-        <w:fldChar w:fldCharType="begin"/>
-      </w:r>
-      <w:r>
-        <w:instrText>FILLIN</w:instrText>
-      </w:r>
-      <w:r>
-        <w:instrText xml:space="preserve"> "Distribution list"</w:instrText>
-      </w:r>
-      <w:r>
-        <w:fldChar w:fldCharType="separate"/>
-      </w:r>
-      <w:r>
-        <w:instrText>SPECCHIO Users</w:instrText>
-      </w:r>
-      <w:r>
-        <w:fldChar w:fldCharType="end"/>
-      </w:r>
-      <w:r>
-        <w:fldChar w:fldCharType="separate"/>
-      </w:r>
-      <w:bookmarkStart w:id="7" w:name="DISTRIBUTION"/>
-      <w:r>
-        <w:rPr>
-          <w:noProof/>
-        </w:rPr>
-        <w:t>SPECCHIO Users</w:t>
-      </w:r>
-      <w:bookmarkEnd w:id="7"/>
-      <w:r>
-        <w:fldChar w:fldCharType="end"/>
-      </w:r>
-      <w:fldSimple w:instr="REF DISTRIBUTION  \* MERGEFORMAT ">
-        <w:r>
-          <w:rPr>
-            <w:noProof/>
-          </w:rPr>
-          <w:t>SPECCHIO Users</w:t>
-        </w:r>
-      </w:fldSimple>
     </w:p>
     <w:p>
       <w:pPr>
         <w:pStyle w:val="Version"/>
-        <w:ind w:left="1701" w:hanging="1701"/>
-      </w:pPr>
-      <w:r>
-        <w:tab/>
-      </w:r>
-      <w:r>
-        <w:tab/>
-      </w:r>
-    </w:p>
-    <w:p>
-      <w:pPr>
-        <w:pStyle w:val="Version"/>
-        <w:ind w:left="1701" w:hanging="1701"/>
-      </w:pPr>
-    </w:p>
-    <w:p>
-      <w:pPr>
-        <w:pStyle w:val="Version"/>
-        <w:ind w:left="1701" w:hanging="1701"/>
-      </w:pPr>
-    </w:p>
-    <w:p>
-      <w:pPr>
-        <w:pStyle w:val="Version"/>
-        <w:ind w:left="1701" w:hanging="1701"/>
-      </w:pPr>
-    </w:p>
-    <w:p>
-      <w:pPr>
-        <w:pStyle w:val="Version"/>
-        <w:ind w:left="1701" w:hanging="1701"/>
-      </w:pPr>
-    </w:p>
-    <w:p>
-      <w:pPr>
-        <w:pStyle w:val="Version"/>
-      </w:pPr>
+      </w:pPr>
+      <w:bookmarkStart w:id="8" w:name="_GoBack"/>
+      <w:bookmarkEnd w:id="8"/>
     </w:p>
     <w:p>
       <w:pPr>
@@ -806,16 +780,16 @@
         <w:pStyle w:val="Heading1"/>
         <w:keepNext w:val="0"/>
       </w:pPr>
-      <w:bookmarkStart w:id="8" w:name="_Ref157228649"/>
-      <w:bookmarkStart w:id="9" w:name="_Toc355280328"/>
-      <w:bookmarkStart w:id="10" w:name="_Toc358992519"/>
+      <w:bookmarkStart w:id="9" w:name="_Ref157228649"/>
+      <w:bookmarkStart w:id="10" w:name="_Toc355280328"/>
+      <w:bookmarkStart w:id="11" w:name="_Toc358992519"/>
       <w:r>
         <w:lastRenderedPageBreak/>
         <w:t>Introduction</w:t>
       </w:r>
-      <w:bookmarkEnd w:id="8"/>
       <w:bookmarkEnd w:id="9"/>
       <w:bookmarkEnd w:id="10"/>
+      <w:bookmarkEnd w:id="11"/>
     </w:p>
     <w:p>
       <w:pPr>
@@ -883,13 +857,13 @@
       <w:pPr>
         <w:pStyle w:val="Heading2"/>
       </w:pPr>
-      <w:bookmarkStart w:id="11" w:name="_Toc355280329"/>
-      <w:bookmarkStart w:id="12" w:name="_Toc358992520"/>
+      <w:bookmarkStart w:id="12" w:name="_Toc355280329"/>
+      <w:bookmarkStart w:id="13" w:name="_Toc358992520"/>
       <w:r>
         <w:t>Document scope</w:t>
       </w:r>
-      <w:bookmarkEnd w:id="11"/>
       <w:bookmarkEnd w:id="12"/>
+      <w:bookmarkEnd w:id="13"/>
     </w:p>
     <w:p>
       <w:pPr>
@@ -941,13 +915,13 @@
       <w:pPr>
         <w:pStyle w:val="Heading2"/>
       </w:pPr>
-      <w:bookmarkStart w:id="13" w:name="_Toc355280330"/>
-      <w:bookmarkStart w:id="14" w:name="_Toc358992521"/>
+      <w:bookmarkStart w:id="14" w:name="_Toc355280330"/>
+      <w:bookmarkStart w:id="15" w:name="_Toc358992521"/>
       <w:r>
         <w:t>Intended audience</w:t>
       </w:r>
-      <w:bookmarkEnd w:id="13"/>
       <w:bookmarkEnd w:id="14"/>
+      <w:bookmarkEnd w:id="15"/>
     </w:p>
     <w:p>
       <w:pPr>
@@ -1009,16 +983,16 @@
       <w:pPr>
         <w:pStyle w:val="Heading2"/>
       </w:pPr>
-      <w:bookmarkStart w:id="15" w:name="_Toc355280331"/>
-      <w:bookmarkStart w:id="16" w:name="_Toc358992522"/>
+      <w:bookmarkStart w:id="16" w:name="_Toc355280331"/>
+      <w:bookmarkStart w:id="17" w:name="_Toc358992522"/>
       <w:r>
         <w:t>SPECCHIO</w:t>
       </w:r>
       <w:r>
         <w:t xml:space="preserve"> ownership and access</w:t>
       </w:r>
-      <w:bookmarkEnd w:id="15"/>
       <w:bookmarkEnd w:id="16"/>
+      <w:bookmarkEnd w:id="17"/>
     </w:p>
     <w:p>
       <w:pPr>
@@ -1047,13 +1021,13 @@
       <w:pPr>
         <w:pStyle w:val="Heading2"/>
       </w:pPr>
-      <w:bookmarkStart w:id="17" w:name="_Toc358992524"/>
-      <w:bookmarkStart w:id="18" w:name="_Toc358992523"/>
-      <w:bookmarkStart w:id="19" w:name="_Toc355280332"/>
+      <w:bookmarkStart w:id="18" w:name="_Toc358992524"/>
+      <w:bookmarkStart w:id="19" w:name="_Toc358992523"/>
+      <w:bookmarkStart w:id="20" w:name="_Toc355280332"/>
       <w:r>
         <w:t>Copyright and licensing</w:t>
       </w:r>
-      <w:bookmarkEnd w:id="17"/>
+      <w:bookmarkEnd w:id="18"/>
     </w:p>
     <w:p>
       <w:pPr>
@@ -1336,31 +1310,31 @@
       <w:pPr>
         <w:pStyle w:val="Heading1"/>
       </w:pPr>
-      <w:bookmarkStart w:id="20" w:name="_Toc355280333"/>
-      <w:bookmarkStart w:id="21" w:name="_Toc358992526"/>
-      <w:bookmarkEnd w:id="18"/>
+      <w:bookmarkStart w:id="21" w:name="_Toc355280333"/>
+      <w:bookmarkStart w:id="22" w:name="_Toc358992526"/>
       <w:bookmarkEnd w:id="19"/>
+      <w:bookmarkEnd w:id="20"/>
       <w:r>
         <w:lastRenderedPageBreak/>
         <w:t>Installation and Configuration</w:t>
       </w:r>
-      <w:bookmarkEnd w:id="20"/>
       <w:bookmarkEnd w:id="21"/>
+      <w:bookmarkEnd w:id="22"/>
     </w:p>
     <w:p>
       <w:pPr>
         <w:pStyle w:val="Heading2"/>
       </w:pPr>
-      <w:bookmarkStart w:id="22" w:name="_Toc355280334"/>
-      <w:bookmarkStart w:id="23" w:name="_Toc358992527"/>
-      <w:bookmarkStart w:id="24" w:name="_Ref130804782"/>
+      <w:bookmarkStart w:id="23" w:name="_Toc355280334"/>
+      <w:bookmarkStart w:id="24" w:name="_Toc358992527"/>
+      <w:bookmarkStart w:id="25" w:name="_Ref130804782"/>
       <w:r>
         <w:t>Before you install</w:t>
       </w:r>
-      <w:bookmarkEnd w:id="22"/>
       <w:bookmarkEnd w:id="23"/>
+      <w:bookmarkEnd w:id="24"/>
     </w:p>
-    <w:bookmarkEnd w:id="24"/>
+    <w:bookmarkEnd w:id="25"/>
     <w:p>
       <w:pPr>
         <w:pStyle w:val="Body"/>
@@ -1551,8 +1525,8 @@
       <w:pPr>
         <w:pStyle w:val="Heading2"/>
       </w:pPr>
-      <w:bookmarkStart w:id="25" w:name="_Toc355280335"/>
-      <w:bookmarkStart w:id="26" w:name="_Toc358992528"/>
+      <w:bookmarkStart w:id="26" w:name="_Toc355280335"/>
+      <w:bookmarkStart w:id="27" w:name="_Toc358992528"/>
       <w:r>
         <w:t>Installing</w:t>
       </w:r>
@@ -1571,8 +1545,8 @@
       <w:r>
         <w:t>Application Bundle</w:t>
       </w:r>
-      <w:bookmarkEnd w:id="25"/>
       <w:bookmarkEnd w:id="26"/>
+      <w:bookmarkEnd w:id="27"/>
     </w:p>
     <w:p>
       <w:pPr>
@@ -1683,122 +1657,21 @@
       <w:pPr>
         <w:pStyle w:val="Heading2"/>
       </w:pPr>
-      <w:r>
-        <w:t>Lau</w:t>
-      </w:r>
-      <w:r>
-        <w:t>nching the SPECCHIO Application</w:t>
+      <w:bookmarkStart w:id="28" w:name="h.vmn37r33bp8g" w:colFirst="0" w:colLast="0"/>
+      <w:bookmarkEnd w:id="28"/>
+      <w:r>
+        <w:t>Creating a User Account</w:t>
+      </w:r>
+      <w:r>
+        <w:t xml:space="preserve"> on specchio.uow.edu.au</w:t>
       </w:r>
     </w:p>
     <w:p>
       <w:pPr>
-        <w:pStyle w:val="Heading3"/>
-      </w:pPr>
-      <w:r>
-        <w:t>Windows</w:t>
-      </w:r>
-    </w:p>
-    <w:p>
-      <w:pPr>
-        <w:pStyle w:val="Body"/>
-      </w:pPr>
-      <w:r>
-        <w:t>The installer creates a folder on the “Start” menu. This folder contains options for launching SPECCHIO on both 32-bit versions and 64-bit versions of Windows. Select the option that matches your version of Windows.</w:t>
-      </w:r>
-    </w:p>
-    <w:p>
-      <w:pPr>
-        <w:pStyle w:val="Heading3"/>
-      </w:pPr>
-      <w:r>
-        <w:t>Mac OS X</w:t>
-      </w:r>
-    </w:p>
-    <w:p>
-      <w:pPr>
-        <w:pStyle w:val="Body"/>
-      </w:pPr>
-      <w:r>
-        <w:t xml:space="preserve">Open Finder, and navigate to the folder into which you installed SPECCHIO. Navigate to the </w:t>
-      </w:r>
-      <w:proofErr w:type="spellStart"/>
-      <w:r>
-        <w:rPr>
-          <w:rStyle w:val="CodeChar"/>
-          <w:rFonts w:eastAsia="Courier New"/>
-        </w:rPr>
-        <w:t>macosx</w:t>
-      </w:r>
-      <w:proofErr w:type="spellEnd"/>
-      <w:r>
-        <w:t xml:space="preserve"> folder and double-click on </w:t>
-      </w:r>
-      <w:proofErr w:type="spellStart"/>
-      <w:r>
-        <w:rPr>
-          <w:rStyle w:val="CodeChar"/>
-          <w:rFonts w:eastAsia="Courier New"/>
-        </w:rPr>
-        <w:t>specchio</w:t>
-      </w:r>
-      <w:proofErr w:type="spellEnd"/>
-      <w:r>
-        <w:t>.</w:t>
-      </w:r>
-    </w:p>
-    <w:p>
-      <w:pPr>
-        <w:pStyle w:val="Heading3"/>
-      </w:pPr>
-      <w:proofErr w:type="gramStart"/>
-      <w:r>
-        <w:t>Unix</w:t>
-      </w:r>
-      <w:proofErr w:type="gramEnd"/>
-      <w:r>
-        <w:t xml:space="preserve"> and Linux</w:t>
-      </w:r>
-    </w:p>
-    <w:p>
-      <w:pPr>
-        <w:pStyle w:val="Body"/>
-      </w:pPr>
-      <w:r>
-        <w:t>N</w:t>
-      </w:r>
-      <w:r>
-        <w:t xml:space="preserve">avigate to the folder into which you installed SPECCHIO. If using a graphical interface that supports it, you may be able to start the application by double-clicking on </w:t>
-      </w:r>
-      <w:r>
-        <w:rPr>
-          <w:rStyle w:val="CodeChar"/>
-          <w:rFonts w:eastAsia="Courier New"/>
-        </w:rPr>
-        <w:t>specchio-client.jar</w:t>
-      </w:r>
-      <w:r>
-        <w:t xml:space="preserve">. Otherwise, execute </w:t>
-      </w:r>
-      <w:r>
-        <w:rPr>
-          <w:rStyle w:val="CodeChar"/>
-          <w:rFonts w:eastAsia="Courier New"/>
-        </w:rPr>
-        <w:t>java -jar specchio-client.jar</w:t>
-      </w:r>
-      <w:r>
-        <w:t xml:space="preserve"> from the command line.</w:t>
-      </w:r>
-    </w:p>
-    <w:p>
-      <w:pPr>
-        <w:pStyle w:val="Heading2"/>
-      </w:pPr>
-      <w:bookmarkStart w:id="27" w:name="h.vmn37r33bp8g" w:colFirst="0" w:colLast="0"/>
-      <w:bookmarkEnd w:id="27"/>
-      <w:r>
-        <w:lastRenderedPageBreak/>
-        <w:t>Creating a User Account</w:t>
+        <w:ind w:left="709"/>
+      </w:pPr>
+      <w:r>
+        <w:t xml:space="preserve">The University of Wollongong hosts an instance of the SPECCHIO database from which collections can be published to Research Data Australia (RDA). If you wish to publish collections in RDA, you can use the database details below. See the SPECCHIO User Guide for further information on SPECCHIO user accounts. </w:t>
       </w:r>
     </w:p>
     <w:tbl>
@@ -1815,56 +1688,6 @@
           <w:tcPr>
             <w:tcW w:w="8862" w:type="dxa"/>
           </w:tcPr>
-          <w:p>
-            <w:pPr>
-              <w:pStyle w:val="ProcessStep"/>
-            </w:pPr>
-            <w:r>
-              <w:t>Start the SPECCHIO client application.</w:t>
-            </w:r>
-          </w:p>
-          <w:p>
-            <w:pPr>
-              <w:pStyle w:val="ProcessStep"/>
-            </w:pPr>
-            <w:r>
-              <w:t xml:space="preserve">Select </w:t>
-            </w:r>
-            <w:r>
-              <w:rPr>
-                <w:rStyle w:val="GUIWord"/>
-              </w:rPr>
-              <w:t>Database</w:t>
-            </w:r>
-            <w:r>
-              <w:t xml:space="preserve">, </w:t>
-            </w:r>
-            <w:proofErr w:type="gramStart"/>
-            <w:r>
-              <w:t>then</w:t>
-            </w:r>
-            <w:proofErr w:type="gramEnd"/>
-            <w:r>
-              <w:t xml:space="preserve"> </w:t>
-            </w:r>
-            <w:r>
-              <w:rPr>
-                <w:rStyle w:val="GUIWord"/>
-              </w:rPr>
-              <w:t>Create a new user account</w:t>
-            </w:r>
-            <w:r>
-              <w:t xml:space="preserve"> from the main menu.</w:t>
-            </w:r>
-          </w:p>
-          <w:p>
-            <w:pPr>
-              <w:pStyle w:val="ProcessStep"/>
-            </w:pPr>
-            <w:r>
-              <w:t>Complete the server details as follows:</w:t>
-            </w:r>
-          </w:p>
           <w:p>
             <w:pPr>
               <w:pStyle w:val="ProcessStepFollow"/>
@@ -1933,375 +1756,47 @@
             </w:r>
             <w:proofErr w:type="spellEnd"/>
           </w:p>
-          <w:p>
-            <w:pPr>
-              <w:pStyle w:val="ProcessStep"/>
-            </w:pPr>
-            <w:proofErr w:type="gramStart"/>
-            <w:r>
-              <w:t xml:space="preserve">Press </w:t>
-            </w:r>
-            <w:r>
-              <w:rPr>
-                <w:rStyle w:val="ActionButton"/>
-              </w:rPr>
-              <w:t> Connect</w:t>
-            </w:r>
-            <w:proofErr w:type="gramEnd"/>
-            <w:r>
-              <w:rPr>
-                <w:rStyle w:val="ActionButton"/>
-              </w:rPr>
-              <w:t> </w:t>
-            </w:r>
-            <w:r>
-              <w:t>.</w:t>
-            </w:r>
-          </w:p>
-          <w:p>
-            <w:pPr>
-              <w:pStyle w:val="ProcessStep"/>
-            </w:pPr>
-            <w:r>
-              <w:t xml:space="preserve">Complete the </w:t>
-            </w:r>
-            <w:r>
-              <w:rPr>
-                <w:rStyle w:val="GUIWord"/>
-              </w:rPr>
-              <w:t>title</w:t>
-            </w:r>
-            <w:r>
-              <w:t xml:space="preserve">, </w:t>
-            </w:r>
-            <w:r>
-              <w:rPr>
-                <w:rStyle w:val="GUIWord"/>
-              </w:rPr>
-              <w:t>first name</w:t>
-            </w:r>
-            <w:r>
-              <w:t xml:space="preserve">, </w:t>
-            </w:r>
-            <w:r>
-              <w:rPr>
-                <w:rStyle w:val="GUIWord"/>
-              </w:rPr>
-              <w:t>last name</w:t>
-            </w:r>
-            <w:r>
-              <w:t xml:space="preserve">, </w:t>
-            </w:r>
-            <w:r>
-              <w:rPr>
-                <w:rStyle w:val="GUIWord"/>
-              </w:rPr>
-              <w:t>institute</w:t>
-            </w:r>
-            <w:r>
-              <w:t xml:space="preserve">, </w:t>
-            </w:r>
-            <w:r>
-              <w:rPr>
-                <w:rStyle w:val="GUIWord"/>
-              </w:rPr>
-              <w:t>e-mail</w:t>
-            </w:r>
-            <w:r>
-              <w:t xml:space="preserve"> and </w:t>
-            </w:r>
-            <w:r>
-              <w:rPr>
-                <w:rStyle w:val="GUIWord"/>
-              </w:rPr>
-              <w:t>WWW</w:t>
-            </w:r>
-            <w:r>
-              <w:t xml:space="preserve"> fields as desired.</w:t>
-            </w:r>
-          </w:p>
-          <w:p>
-            <w:pPr>
-              <w:pStyle w:val="ProcessStepFollow"/>
-            </w:pPr>
-            <w:r>
-              <w:t xml:space="preserve">The </w:t>
-            </w:r>
-            <w:r>
-              <w:rPr>
-                <w:rStyle w:val="GUIWord"/>
-              </w:rPr>
-              <w:t>first name</w:t>
-            </w:r>
-            <w:r>
-              <w:t xml:space="preserve">, </w:t>
-            </w:r>
-            <w:r>
-              <w:rPr>
-                <w:rStyle w:val="GUIWord"/>
-              </w:rPr>
-              <w:t>last name</w:t>
-            </w:r>
-            <w:r>
-              <w:t xml:space="preserve">, </w:t>
-            </w:r>
-            <w:r>
-              <w:rPr>
-                <w:rStyle w:val="GUIWord"/>
-              </w:rPr>
-              <w:t>institute</w:t>
-            </w:r>
-            <w:r>
-              <w:t xml:space="preserve"> and </w:t>
-            </w:r>
-            <w:r>
-              <w:rPr>
-                <w:rStyle w:val="GUIWord"/>
-              </w:rPr>
-              <w:t>e-mail</w:t>
-            </w:r>
-            <w:r>
-              <w:t xml:space="preserve"> are required.</w:t>
-            </w:r>
-          </w:p>
-          <w:p>
-            <w:pPr>
-              <w:pStyle w:val="ProcessStepFollow"/>
-            </w:pPr>
-            <w:r>
-              <w:t xml:space="preserve">Add new institutes as necessary using </w:t>
-            </w:r>
-            <w:proofErr w:type="gramStart"/>
-            <w:r>
-              <w:t xml:space="preserve">the </w:t>
-            </w:r>
-            <w:r>
-              <w:rPr>
-                <w:rStyle w:val="ActionButton"/>
-              </w:rPr>
-              <w:t> Add</w:t>
-            </w:r>
-            <w:proofErr w:type="gramEnd"/>
-            <w:r>
-              <w:rPr>
-                <w:rStyle w:val="ActionButton"/>
-              </w:rPr>
-              <w:t xml:space="preserve"> new institutes...</w:t>
-            </w:r>
-            <w:r>
-              <w:rPr>
-                <w:rStyle w:val="ActionButton"/>
-              </w:rPr>
-              <w:t> </w:t>
-            </w:r>
-            <w:r>
-              <w:t xml:space="preserve"> button.</w:t>
-            </w:r>
-          </w:p>
-          <w:p>
-            <w:pPr>
-              <w:pStyle w:val="ProcessStepFollow"/>
-            </w:pPr>
-            <w:r>
-              <w:t>SPECCHIO will not send any e-mail to the e-mail address entered and the address is not visible to other users.</w:t>
-            </w:r>
-          </w:p>
-          <w:p>
-            <w:pPr>
-              <w:pStyle w:val="ProcessStep"/>
-            </w:pPr>
-            <w:proofErr w:type="gramStart"/>
-            <w:r>
-              <w:t xml:space="preserve">Press </w:t>
-            </w:r>
-            <w:r>
-              <w:rPr>
-                <w:rStyle w:val="ActionButton"/>
-              </w:rPr>
-              <w:t> Create</w:t>
-            </w:r>
-            <w:proofErr w:type="gramEnd"/>
-            <w:r>
-              <w:rPr>
-                <w:rStyle w:val="ActionButton"/>
-              </w:rPr>
-              <w:t> </w:t>
-            </w:r>
-            <w:r>
-              <w:t>.</w:t>
-            </w:r>
-          </w:p>
-          <w:p>
-            <w:pPr>
-              <w:pStyle w:val="ProcessStepFollow"/>
-            </w:pPr>
-            <w:r>
-              <w:t>You should see a message saying that an account has been created and its details added to your configuration file.</w:t>
-            </w:r>
-          </w:p>
         </w:tc>
       </w:tr>
     </w:tbl>
     <w:p>
-      <w:pPr>
-        <w:pStyle w:val="Body"/>
-      </w:pPr>
-      <w:bookmarkStart w:id="28" w:name="h.4ir09cke7o6d" w:colFirst="0" w:colLast="0"/>
-      <w:bookmarkEnd w:id="28"/>
-      <w:r>
-        <w:t>The account username and password are automatically st</w:t>
-      </w:r>
-      <w:r>
-        <w:t>ored in the configuration file</w:t>
-      </w:r>
-      <w:r>
-        <w:t>. You do not need to know or record them yourself.</w:t>
+      <w:bookmarkStart w:id="29" w:name="h.4ir09cke7o6d" w:colFirst="0" w:colLast="0"/>
+      <w:bookmarkEnd w:id="29"/>
+      <w:r>
+        <w:br w:type="page"/>
       </w:r>
     </w:p>
     <w:p>
       <w:pPr>
-        <w:pStyle w:val="Heading2"/>
-      </w:pPr>
-      <w:r>
-        <w:t>Using SPECCHIO</w:t>
-      </w:r>
-    </w:p>
-    <w:tbl>
-      <w:tblPr>
-        <w:tblStyle w:val="Instructions"/>
-        <w:tblW w:w="0" w:type="auto"/>
-        <w:tblLook w:val="04A0" w:firstRow="1" w:lastRow="0" w:firstColumn="1" w:lastColumn="0" w:noHBand="0" w:noVBand="1"/>
-      </w:tblPr>
-      <w:tblGrid>
-        <w:gridCol w:w="8862"/>
-      </w:tblGrid>
-      <w:tr>
-        <w:tc>
-          <w:tcPr>
-            <w:tcW w:w="8862" w:type="dxa"/>
-          </w:tcPr>
-          <w:p>
-            <w:pPr>
-              <w:pStyle w:val="ProcessStep"/>
-            </w:pPr>
-            <w:r>
-              <w:t xml:space="preserve">Select </w:t>
-            </w:r>
-            <w:r>
-              <w:rPr>
-                <w:rStyle w:val="GUIWord"/>
-              </w:rPr>
-              <w:t>Database</w:t>
-            </w:r>
-            <w:r>
-              <w:t xml:space="preserve">, then </w:t>
-            </w:r>
-            <w:r>
-              <w:rPr>
-                <w:rStyle w:val="GUIWord"/>
-              </w:rPr>
-              <w:t>Connect to database</w:t>
-            </w:r>
-            <w:r>
-              <w:t xml:space="preserve"> from the main menu.</w:t>
-            </w:r>
-          </w:p>
-          <w:p>
-            <w:pPr>
-              <w:pStyle w:val="ProcessStep"/>
-            </w:pPr>
-            <w:r>
-              <w:t xml:space="preserve">If you have only created one account, this account should be selected in the </w:t>
-            </w:r>
-            <w:r>
-              <w:rPr>
-                <w:rStyle w:val="GUIWord"/>
-              </w:rPr>
-              <w:t>Known connections</w:t>
-            </w:r>
-            <w:r>
-              <w:t xml:space="preserve"> selector, and the dialogue should be pre-filled with the account details.</w:t>
-            </w:r>
-          </w:p>
-          <w:p>
-            <w:pPr>
-              <w:pStyle w:val="ProcessStepFollow"/>
-            </w:pPr>
-            <w:r>
-              <w:t xml:space="preserve">If you have created more than one account, you can choose between them using the </w:t>
-            </w:r>
-            <w:r>
-              <w:rPr>
-                <w:rStyle w:val="GUIWord"/>
-              </w:rPr>
-              <w:t>K</w:t>
-            </w:r>
-            <w:r>
-              <w:rPr>
-                <w:rStyle w:val="GUIWord"/>
-              </w:rPr>
-              <w:t>nown connections</w:t>
-            </w:r>
-            <w:r>
-              <w:t xml:space="preserve"> selector.</w:t>
-            </w:r>
-          </w:p>
-          <w:p>
-            <w:pPr>
-              <w:pStyle w:val="ProcessStep"/>
-            </w:pPr>
-            <w:proofErr w:type="gramStart"/>
-            <w:r>
-              <w:t xml:space="preserve">Press </w:t>
-            </w:r>
-            <w:r>
-              <w:rPr>
-                <w:rStyle w:val="ActionButton"/>
-              </w:rPr>
-              <w:t> Connect</w:t>
-            </w:r>
-            <w:proofErr w:type="gramEnd"/>
-            <w:r>
-              <w:rPr>
-                <w:rStyle w:val="ActionButton"/>
-              </w:rPr>
-              <w:t> </w:t>
-            </w:r>
-            <w:r>
-              <w:t>.</w:t>
-            </w:r>
-          </w:p>
-        </w:tc>
-      </w:tr>
-    </w:tbl>
-    <w:p>
-      <w:pPr>
-        <w:pStyle w:val="Body"/>
-      </w:pPr>
-      <w:r>
-        <w:t>You are now ready to use SPECCHIO as described in the User Guide.</w:t>
+        <w:pStyle w:val="Appendix1"/>
+      </w:pPr>
+      <w:r>
+        <w:lastRenderedPageBreak/>
+        <w:t>Change History</w:t>
       </w:r>
     </w:p>
     <w:p>
-      <w:r>
-        <w:br w:type="page"/>
+      <w:pPr>
+        <w:pStyle w:val="HeadingSubUnnumbered"/>
+      </w:pPr>
+      <w:r>
+        <w:t>V3.0.2</w:t>
       </w:r>
     </w:p>
     <w:p>
       <w:pPr>
-        <w:pStyle w:val="Appendix1"/>
-      </w:pPr>
-      <w:r>
-        <w:lastRenderedPageBreak/>
-        <w:t>Change History</w:t>
+        <w:pStyle w:val="Body"/>
+      </w:pPr>
+      <w:r>
+        <w:t>DC10-307 Added support for multi-user installations</w:t>
       </w:r>
     </w:p>
     <w:p>
       <w:pPr>
-        <w:pStyle w:val="HeadingSubUnnumbered"/>
-      </w:pPr>
-      <w:r>
-        <w:t>V3.0.2</w:t>
+        <w:pStyle w:val="Body"/>
+      </w:pPr>
+      <w:r>
+        <w:t>DC10-309 Checked for the existence of mandatory fields before submission to RDA</w:t>
       </w:r>
     </w:p>
     <w:p>
@@ -2309,7 +1804,7 @@
         <w:pStyle w:val="Body"/>
       </w:pPr>
       <w:r>
-        <w:t>DC10-307 Added support for multi-user installations</w:t>
+        <w:t>DC10-310 Improved collection descriptions submitted to RDA</w:t>
       </w:r>
     </w:p>
     <w:p>
@@ -2317,7 +1812,7 @@
         <w:pStyle w:val="Body"/>
       </w:pPr>
       <w:r>
-        <w:t>DC10-309 Checked for the existence of mandatory fields before submission to RDA</w:t>
+        <w:t>DC10-311 Fixed the party description submitted to RDA</w:t>
       </w:r>
     </w:p>
     <w:p>
@@ -2325,7 +1820,15 @@
         <w:pStyle w:val="Body"/>
       </w:pPr>
       <w:r>
-        <w:t>DC10-310 Improved collection descriptions submitted to RDA</w:t>
+        <w:t xml:space="preserve">DC10-312 Fixed the </w:t>
+      </w:r>
+      <w:proofErr w:type="spellStart"/>
+      <w:r>
+        <w:t>isCollectorOf</w:t>
+      </w:r>
+      <w:proofErr w:type="spellEnd"/>
+      <w:r>
+        <w:t xml:space="preserve"> data submitted to RDA</w:t>
       </w:r>
     </w:p>
     <w:p>
@@ -2333,7 +1836,7 @@
         <w:pStyle w:val="Body"/>
       </w:pPr>
       <w:r>
-        <w:t>DC10-311 Fixed the party description submitted to RDA</w:t>
+        <w:t>DC10-313 All spectra in a collection are now checked for collection data</w:t>
       </w:r>
     </w:p>
     <w:p>
@@ -2341,15 +1844,7 @@
         <w:pStyle w:val="Body"/>
       </w:pPr>
       <w:r>
-        <w:t xml:space="preserve">DC10-312 Fixed the </w:t>
-      </w:r>
-      <w:proofErr w:type="spellStart"/>
-      <w:r>
-        <w:t>isCollectorOf</w:t>
-      </w:r>
-      <w:proofErr w:type="spellEnd"/>
-      <w:r>
-        <w:t xml:space="preserve"> data submitted to RDA</w:t>
+        <w:t>DC10-314 Auto-generated a data usage policy if none exists for RDA</w:t>
       </w:r>
     </w:p>
     <w:p>
@@ -2357,7 +1852,7 @@
         <w:pStyle w:val="Body"/>
       </w:pPr>
       <w:r>
-        <w:t>DC10-313 All spectra in a collection are now checked for collection data</w:t>
+        <w:t>DC10-315 Fixed generation of RDA collection identifiers</w:t>
       </w:r>
     </w:p>
     <w:p>
@@ -2365,7 +1860,10 @@
         <w:pStyle w:val="Body"/>
       </w:pPr>
       <w:r>
-        <w:t>DC10-314 Auto-generated a data usage policy if none exists for RDA</w:t>
+        <w:t xml:space="preserve">DC10-316 Changed the RDA originating source to </w:t>
+      </w:r>
+      <w:r>
+        <w:t>www.uow.edu.au</w:t>
       </w:r>
     </w:p>
     <w:p>
@@ -2373,7 +1871,7 @@
         <w:pStyle w:val="Body"/>
       </w:pPr>
       <w:r>
-        <w:t>DC10-315 Fixed generation of RDA collection identifiers</w:t>
+        <w:t>DC10-317 Re-publishing the same spectra now re-uses the same collection key</w:t>
       </w:r>
     </w:p>
     <w:p>
@@ -2381,10 +1879,10 @@
         <w:pStyle w:val="Body"/>
       </w:pPr>
       <w:r>
-        <w:t xml:space="preserve">DC10-316 Changed the RDA originating source to </w:t>
-      </w:r>
-      <w:r>
-        <w:t>www.uow.edu.au</w:t>
+        <w:t xml:space="preserve">DC10-318 Fixed handling of </w:t>
+      </w:r>
+      <w:r>
+        <w:t>control characters in ASD files</w:t>
       </w:r>
     </w:p>
     <w:p>
@@ -2392,7 +1890,7 @@
         <w:pStyle w:val="Body"/>
       </w:pPr>
       <w:r>
-        <w:t>DC10-317 Re-publishing the same spectra now re-uses the same collection key</w:t>
+        <w:t>DC10-319 Removed descriptions from related object data submitted to RDA</w:t>
       </w:r>
     </w:p>
     <w:p>
@@ -2400,10 +1898,7 @@
         <w:pStyle w:val="Body"/>
       </w:pPr>
       <w:r>
-        <w:t xml:space="preserve">DC10-318 Fixed handling of </w:t>
-      </w:r>
-      <w:r>
-        <w:t>control characters in ASD files</w:t>
+        <w:t>DC10-320 Removed publications from related information submitted to RDA</w:t>
       </w:r>
     </w:p>
     <w:p>
@@ -2411,7 +1906,7 @@
         <w:pStyle w:val="Body"/>
       </w:pPr>
       <w:r>
-        <w:t>DC10-319 Removed descriptions from related object data submitted to RDA</w:t>
+        <w:t>DC10-321 Removed the date from the location data submitted to RDA</w:t>
       </w:r>
     </w:p>
     <w:p>
@@ -2419,26 +1914,8 @@
         <w:pStyle w:val="Body"/>
       </w:pPr>
       <w:r>
-        <w:t>DC10-320 Removed publications from related information submitted to RDA</w:t>
-      </w:r>
-    </w:p>
-    <w:p>
-      <w:pPr>
-        <w:pStyle w:val="Body"/>
-      </w:pPr>
-      <w:r>
-        <w:t>DC10-321 Removed the date from the location data submitted to RDA</w:t>
-      </w:r>
-    </w:p>
-    <w:p>
-      <w:pPr>
-        <w:pStyle w:val="Body"/>
-      </w:pPr>
-      <w:r>
         <w:t>DC10-322 Removed citation information from the data sent to RDA</w:t>
       </w:r>
-      <w:bookmarkStart w:id="29" w:name="_GoBack"/>
-      <w:bookmarkEnd w:id="29"/>
     </w:p>
     <w:p>
       <w:pPr>
@@ -2608,25 +2085,10 @@
       <w:t xml:space="preserve"> / </w:t>
     </w:r>
     <w:r>
-      <w:fldChar w:fldCharType="begin"/>
-    </w:r>
-    <w:r>
-      <w:instrText>REF DD</w:instrText>
-    </w:r>
-    <w:r>
-      <w:fldChar w:fldCharType="separate"/>
-    </w:r>
-    <w:r>
       <w:rPr>
         <w:noProof/>
       </w:rPr>
-      <w:t>29.10.2013</w:t>
-    </w:r>
-    <w:r>
-      <w:rPr>
-        <w:noProof/>
-      </w:rPr>
-      <w:fldChar w:fldCharType="end"/>
+      <w:t>30.06.2014</w:t>
     </w:r>
     <w:r>
       <w:tab/>
@@ -2651,7 +2113,7 @@
       <w:rPr>
         <w:noProof/>
       </w:rPr>
-      <w:t>6</w:t>
+      <w:t>2</w:t>
     </w:r>
     <w:r>
       <w:rPr>
@@ -2678,7 +2140,7 @@
       <w:rPr>
         <w:noProof/>
       </w:rPr>
-      <w:t>6</w:t>
+      <w:t>5</w:t>
     </w:r>
     <w:r>
       <w:rPr>
@@ -10348,7 +9810,7 @@
 </file>
 
 <file path=customXml/itemProps1.xml><?xml version="1.0" encoding="utf-8"?>
-<ds:datastoreItem xmlns:ds="http://schemas.openxmlformats.org/officeDocument/2006/customXml" ds:itemID="{004A7E73-5CCA-43CE-926B-019CD6C21D1D}">
+<ds:datastoreItem xmlns:ds="http://schemas.openxmlformats.org/officeDocument/2006/customXml" ds:itemID="{10E18AFB-81BD-4DA4-9E3E-887886E18E85}">
   <ds:schemaRefs>
     <ds:schemaRef ds:uri="http://schemas.openxmlformats.org/officeDocument/2006/bibliography"/>
   </ds:schemaRefs>
@@ -10356,7 +9818,7 @@
 </file>
 
 <file path=customXml/itemProps2.xml><?xml version="1.0" encoding="utf-8"?>
-<ds:datastoreItem xmlns:ds="http://schemas.openxmlformats.org/officeDocument/2006/customXml" ds:itemID="{6B23C0E9-FA5B-4ADF-A0BB-75D354685BAB}">
+<ds:datastoreItem xmlns:ds="http://schemas.openxmlformats.org/officeDocument/2006/customXml" ds:itemID="{A570E5D3-9B76-41E8-B605-1ED221EFE08E}">
   <ds:schemaRefs>
     <ds:schemaRef ds:uri="http://schemas.openxmlformats.org/officeDocument/2006/bibliography"/>
   </ds:schemaRefs>

</xml_diff>